<commit_message>
Update to the second bug FAT
</commit_message>
<xml_diff>
--- a/Test Scenario FAT Bug 2.docx
+++ b/Test Scenario FAT Bug 2.docx
@@ -48,15 +48,7 @@
         <w:t>Test scenarios</w:t>
       </w:r>
       <w:r>
-        <w:t xml:space="preserve"> (aka test set or test suite) are a set of test scripts that cover a specific functional area, business process, use case, </w:t>
-      </w:r>
-      <w:proofErr w:type="spellStart"/>
-      <w:r>
-        <w:t>etc</w:t>
-      </w:r>
-      <w:proofErr w:type="spellEnd"/>
-      <w:r>
-        <w:t>…</w:t>
+        <w:t xml:space="preserve"> (aka test set or test suite) are a set of test scripts that cover a specific functional area, business process, use case, etc…</w:t>
       </w:r>
     </w:p>
     <w:p>
@@ -64,15 +56,7 @@
         <w:pStyle w:val="ListBullet"/>
       </w:pPr>
       <w:r>
-        <w:t xml:space="preserve">For example, a given test scenario might cover an order placed on a web site by an existing customer (another scenario might cover orders placed by new customers) – test scripts within the scenario might cover a single item order, a multiple items order, quantity not on hand exception, </w:t>
-      </w:r>
-      <w:proofErr w:type="spellStart"/>
-      <w:r>
-        <w:t>etc</w:t>
-      </w:r>
-      <w:proofErr w:type="spellEnd"/>
-      <w:r>
-        <w:t>…</w:t>
+        <w:t>For example, a given test scenario might cover an order placed on a web site by an existing customer (another scenario might cover orders placed by new customers) – test scripts within the scenario might cover a single item order, a multiple items order, quantity not on hand exception, etc…</w:t>
       </w:r>
     </w:p>
     <w:p>
@@ -280,13 +264,8 @@
         <w:pStyle w:val="ListBullet"/>
       </w:pPr>
       <w:r>
-        <w:t xml:space="preserve">1.2 </w:t>
-      </w:r>
-      <w:proofErr w:type="spellStart"/>
-      <w:r>
-        <w:t>returnBookAutomatedTest</w:t>
-      </w:r>
-      <w:proofErr w:type="spellEnd"/>
+        <w:t>1.2 returnBookAutomatedTest</w:t>
+      </w:r>
     </w:p>
     <w:p>
       <w:pPr>
@@ -409,7 +388,23 @@
       </w:pPr>
       <w:bookmarkStart w:id="5" w:name="_Toc43786492"/>
       <w:r>
-        <w:t>Test scripts (aka test procedures) list the specific steps a tester will take, along with the expected results</w:t>
+        <w:t>The user will create a book, a patron and will then borrow the books.</w:t>
+      </w:r>
+    </w:p>
+    <w:p>
+      <w:pPr>
+        <w:pStyle w:val="ListBullet"/>
+      </w:pPr>
+      <w:r>
+        <w:t>The user will then increment the date so it is 2 days past the loan due date</w:t>
+      </w:r>
+    </w:p>
+    <w:p>
+      <w:pPr>
+        <w:pStyle w:val="ListBullet"/>
+      </w:pPr>
+      <w:r>
+        <w:t>Return the book.</w:t>
       </w:r>
     </w:p>
     <w:p>
@@ -428,15 +423,7 @@
         <w:pStyle w:val="ListBullet"/>
       </w:pPr>
       <w:r>
-        <w:t xml:space="preserve">Create a book, title t, author a, </w:t>
-      </w:r>
-      <w:proofErr w:type="spellStart"/>
-      <w:r>
-        <w:t>cNo</w:t>
-      </w:r>
-      <w:proofErr w:type="spellEnd"/>
-      <w:r>
-        <w:t xml:space="preserve"> c1</w:t>
+        <w:t>Create a book, title t, author a, cNo c1</w:t>
       </w:r>
     </w:p>
     <w:p>
@@ -863,7 +850,7 @@
           </w:tcPr>
           <w:p>
             <w:r>
-              <w:t>A fine should be imposed for overdue</w:t>
+              <w:t>The fine should show $2.00 for 2 days overdue</w:t>
             </w:r>
           </w:p>
         </w:tc>
@@ -973,7 +960,19 @@
           </w:tcPr>
           <w:p>
             <w:r>
-              <w:t xml:space="preserve">18/10/2020 2:52pm </w:t>
+              <w:t xml:space="preserve">18/10/2020 </w:t>
+            </w:r>
+            <w:r>
+              <w:t>9</w:t>
+            </w:r>
+            <w:r>
+              <w:t>:</w:t>
+            </w:r>
+            <w:r>
+              <w:t>31</w:t>
+            </w:r>
+            <w:r>
+              <w:t xml:space="preserve">pm </w:t>
             </w:r>
           </w:p>
         </w:tc>
@@ -1013,10 +1012,7 @@
           </w:tcPr>
           <w:p>
             <w:r>
-              <w:t>Failed</w:t>
-            </w:r>
-            <w:r>
-              <w:t xml:space="preserve"> (See results)</w:t>
+              <w:t>Passed</w:t>
             </w:r>
           </w:p>
         </w:tc>
@@ -1037,11 +1033,9 @@
             <w:tcW w:w="1530" w:type="dxa"/>
           </w:tcPr>
           <w:p>
-            <w:proofErr w:type="spellStart"/>
             <w:r>
               <w:t>TimothyPickard</w:t>
             </w:r>
-            <w:proofErr w:type="spellEnd"/>
           </w:p>
         </w:tc>
         <w:tc>
@@ -1086,7 +1080,53 @@
         <w:t>Results</w:t>
       </w:r>
     </w:p>
-    <w:p/>
+    <w:p>
+      <w:r>
+        <w:t>Manual test</w:t>
+      </w:r>
+    </w:p>
+    <w:p>
+      <w:r>
+        <w:rPr>
+          <w:noProof/>
+        </w:rPr>
+        <w:drawing>
+          <wp:inline distT="0" distB="0" distL="0" distR="0" wp14:anchorId="1BF52699" wp14:editId="23B1E939">
+            <wp:extent cx="5486400" cy="3694430"/>
+            <wp:effectExtent l="0" t="0" r="0" b="1270"/>
+            <wp:docPr id="4" name="Picture 4"/>
+            <wp:cNvGraphicFramePr>
+              <a:graphicFrameLocks xmlns:a="http://schemas.openxmlformats.org/drawingml/2006/main" noChangeAspect="1"/>
+            </wp:cNvGraphicFramePr>
+            <a:graphic xmlns:a="http://schemas.openxmlformats.org/drawingml/2006/main">
+              <a:graphicData uri="http://schemas.openxmlformats.org/drawingml/2006/picture">
+                <pic:pic xmlns:pic="http://schemas.openxmlformats.org/drawingml/2006/picture">
+                  <pic:nvPicPr>
+                    <pic:cNvPr id="1" name=""/>
+                    <pic:cNvPicPr/>
+                  </pic:nvPicPr>
+                  <pic:blipFill>
+                    <a:blip r:embed="rId8"/>
+                    <a:stretch>
+                      <a:fillRect/>
+                    </a:stretch>
+                  </pic:blipFill>
+                  <pic:spPr>
+                    <a:xfrm>
+                      <a:off x="0" y="0"/>
+                      <a:ext cx="5486400" cy="3694430"/>
+                    </a:xfrm>
+                    <a:prstGeom prst="rect">
+                      <a:avLst/>
+                    </a:prstGeom>
+                  </pic:spPr>
+                </pic:pic>
+              </a:graphicData>
+            </a:graphic>
+          </wp:inline>
+        </w:drawing>
+      </w:r>
+    </w:p>
     <w:p>
       <w:r>
         <w:t>From automated test:</w:t>
@@ -1095,10 +1135,10 @@
     <w:p/>
     <w:p/>
     <w:sectPr>
-      <w:headerReference w:type="even" r:id="rId8"/>
-      <w:headerReference w:type="default" r:id="rId9"/>
-      <w:footerReference w:type="even" r:id="rId10"/>
-      <w:footerReference w:type="default" r:id="rId11"/>
+      <w:headerReference w:type="even" r:id="rId9"/>
+      <w:headerReference w:type="default" r:id="rId10"/>
+      <w:footerReference w:type="even" r:id="rId11"/>
+      <w:footerReference w:type="default" r:id="rId12"/>
       <w:pgSz w:w="12240" w:h="15840" w:code="1"/>
       <w:pgMar w:top="1800" w:right="1800" w:bottom="1440" w:left="1800" w:header="720" w:footer="720" w:gutter="0"/>
       <w:cols w:space="720"/>

</xml_diff>

<commit_message>
Update to other templates
</commit_message>
<xml_diff>
--- a/Test Scenario FAT Bug 2.docx
+++ b/Test Scenario FAT Bug 2.docx
@@ -48,7 +48,15 @@
         <w:t>Test scenarios</w:t>
       </w:r>
       <w:r>
-        <w:t xml:space="preserve"> (aka test set or test suite) are a set of test scripts that cover a specific functional area, business process, use case, etc…</w:t>
+        <w:t xml:space="preserve"> (aka test set or test suite) are a set of test scripts that cover a specific functional area, business process, use case, </w:t>
+      </w:r>
+      <w:proofErr w:type="spellStart"/>
+      <w:r>
+        <w:t>etc</w:t>
+      </w:r>
+      <w:proofErr w:type="spellEnd"/>
+      <w:r>
+        <w:t>…</w:t>
       </w:r>
     </w:p>
     <w:p>
@@ -56,7 +64,15 @@
         <w:pStyle w:val="ListBullet"/>
       </w:pPr>
       <w:r>
-        <w:t>For example, a given test scenario might cover an order placed on a web site by an existing customer (another scenario might cover orders placed by new customers) – test scripts within the scenario might cover a single item order, a multiple items order, quantity not on hand exception, etc…</w:t>
+        <w:t xml:space="preserve">For example, a given test scenario might cover an order placed on a web site by an existing customer (another scenario might cover orders placed by new customers) – test scripts within the scenario might cover a single item order, a multiple items order, quantity not on hand exception, </w:t>
+      </w:r>
+      <w:proofErr w:type="spellStart"/>
+      <w:r>
+        <w:t>etc</w:t>
+      </w:r>
+      <w:proofErr w:type="spellEnd"/>
+      <w:r>
+        <w:t>…</w:t>
       </w:r>
     </w:p>
     <w:p>
@@ -264,8 +280,13 @@
         <w:pStyle w:val="ListBullet"/>
       </w:pPr>
       <w:r>
-        <w:t>1.2 returnBookAutomatedTest</w:t>
-      </w:r>
+        <w:t xml:space="preserve">1.2 </w:t>
+      </w:r>
+      <w:proofErr w:type="spellStart"/>
+      <w:r>
+        <w:t>returnBookAutomatedTest</w:t>
+      </w:r>
+      <w:proofErr w:type="spellEnd"/>
     </w:p>
     <w:p>
       <w:pPr>
@@ -423,7 +444,15 @@
         <w:pStyle w:val="ListBullet"/>
       </w:pPr>
       <w:r>
-        <w:t>Create a book, title t, author a, cNo c1</w:t>
+        <w:t xml:space="preserve">Create a book, title t, author a, </w:t>
+      </w:r>
+      <w:proofErr w:type="spellStart"/>
+      <w:r>
+        <w:t>cNo</w:t>
+      </w:r>
+      <w:proofErr w:type="spellEnd"/>
+      <w:r>
+        <w:t xml:space="preserve"> c1</w:t>
       </w:r>
     </w:p>
     <w:p>
@@ -860,7 +889,10 @@
           </w:tcPr>
           <w:p>
             <w:r>
-              <w:t>Fine should be greater than 0 after returning the book.</w:t>
+              <w:t xml:space="preserve">Fine should be 2 as </w:t>
+            </w:r>
+            <w:r>
+              <w:t>per 1 dollar per day for fine.</w:t>
             </w:r>
           </w:p>
         </w:tc>
@@ -870,7 +902,7 @@
           </w:tcPr>
           <w:p>
             <w:r>
-              <w:t>Fail</w:t>
+              <w:t>Pass</w:t>
             </w:r>
           </w:p>
         </w:tc>
@@ -1033,9 +1065,11 @@
             <w:tcW w:w="1530" w:type="dxa"/>
           </w:tcPr>
           <w:p>
+            <w:proofErr w:type="spellStart"/>
             <w:r>
               <w:t>TimothyPickard</w:t>
             </w:r>
+            <w:proofErr w:type="spellEnd"/>
           </w:p>
         </w:tc>
         <w:tc>
@@ -1129,16 +1163,67 @@
     </w:p>
     <w:p>
       <w:r>
-        <w:t>From automated test:</w:t>
+        <w:t>From automated test</w:t>
+      </w:r>
+      <w:r>
+        <w:t xml:space="preserve"> (with 6 days instead)</w:t>
+      </w:r>
+      <w:r>
+        <w:t>:</w:t>
+      </w:r>
+    </w:p>
+    <w:p>
+      <w:r>
+        <w:rPr>
+          <w:noProof/>
+        </w:rPr>
+        <w:lastRenderedPageBreak/>
+        <w:drawing>
+          <wp:inline distT="0" distB="0" distL="0" distR="0" wp14:anchorId="064F329A" wp14:editId="7E08702B">
+            <wp:extent cx="5486400" cy="2824480"/>
+            <wp:effectExtent l="0" t="0" r="0" b="0"/>
+            <wp:docPr id="6" name="Picture 6"/>
+            <wp:cNvGraphicFramePr>
+              <a:graphicFrameLocks xmlns:a="http://schemas.openxmlformats.org/drawingml/2006/main" noChangeAspect="1"/>
+            </wp:cNvGraphicFramePr>
+            <a:graphic xmlns:a="http://schemas.openxmlformats.org/drawingml/2006/main">
+              <a:graphicData uri="http://schemas.openxmlformats.org/drawingml/2006/picture">
+                <pic:pic xmlns:pic="http://schemas.openxmlformats.org/drawingml/2006/picture">
+                  <pic:nvPicPr>
+                    <pic:cNvPr id="1" name=""/>
+                    <pic:cNvPicPr/>
+                  </pic:nvPicPr>
+                  <pic:blipFill>
+                    <a:blip r:embed="rId9"/>
+                    <a:stretch>
+                      <a:fillRect/>
+                    </a:stretch>
+                  </pic:blipFill>
+                  <pic:spPr>
+                    <a:xfrm>
+                      <a:off x="0" y="0"/>
+                      <a:ext cx="5486400" cy="2824480"/>
+                    </a:xfrm>
+                    <a:prstGeom prst="rect">
+                      <a:avLst/>
+                    </a:prstGeom>
+                  </pic:spPr>
+                </pic:pic>
+              </a:graphicData>
+            </a:graphic>
+          </wp:inline>
+        </w:drawing>
       </w:r>
     </w:p>
     <w:p/>
     <w:p/>
+    <w:p/>
+    <w:p/>
     <w:sectPr>
-      <w:headerReference w:type="even" r:id="rId9"/>
-      <w:headerReference w:type="default" r:id="rId10"/>
-      <w:footerReference w:type="even" r:id="rId11"/>
-      <w:footerReference w:type="default" r:id="rId12"/>
+      <w:headerReference w:type="even" r:id="rId10"/>
+      <w:headerReference w:type="default" r:id="rId11"/>
+      <w:footerReference w:type="even" r:id="rId12"/>
+      <w:footerReference w:type="default" r:id="rId13"/>
       <w:pgSz w:w="12240" w:h="15840" w:code="1"/>
       <w:pgMar w:top="1800" w:right="1800" w:bottom="1440" w:left="1800" w:header="720" w:footer="720" w:gutter="0"/>
       <w:cols w:space="720"/>

</xml_diff>

<commit_message>
Added documents for third bug
</commit_message>
<xml_diff>
--- a/Test Scenario FAT Bug 2.docx
+++ b/Test Scenario FAT Bug 2.docx
@@ -305,7 +305,19 @@
         </w:numPr>
       </w:pPr>
       <w:r>
-        <w:t>Return a book that is one day overdue</w:t>
+        <w:t xml:space="preserve">Return a book that is </w:t>
+      </w:r>
+      <w:r>
+        <w:t>two</w:t>
+      </w:r>
+      <w:r>
+        <w:t xml:space="preserve"> da</w:t>
+      </w:r>
+      <w:r>
+        <w:t>ys</w:t>
+      </w:r>
+      <w:r>
+        <w:t xml:space="preserve"> overdue</w:t>
       </w:r>
     </w:p>
     <w:p>

</xml_diff>